<commit_message>
Indledning og prioritering af rute.
</commit_message>
<xml_diff>
--- a/Project Management/RoboCup Rapport/Robocup Indledning + prio.docx
+++ b/Project Management/RoboCup Rapport/Robocup Indledning + prio.docx
@@ -3,85 +3,212 @@
 <w:document xmlns:wpc="http://schemas.microsoft.com/office/word/2010/wordprocessingCanvas" xmlns:mc="http://schemas.openxmlformats.org/markup-compatibility/2006" xmlns:o="urn:schemas-microsoft-com:office:office" xmlns:r="http://schemas.openxmlformats.org/officeDocument/2006/relationships" xmlns:m="http://schemas.openxmlformats.org/officeDocument/2006/math" xmlns:v="urn:schemas-microsoft-com:vml" xmlns:wp14="http://schemas.microsoft.com/office/word/2010/wordprocessingDrawing" xmlns:wp="http://schemas.openxmlformats.org/drawingml/2006/wordprocessingDrawing" xmlns:w10="urn:schemas-microsoft-com:office:word" xmlns:w="http://schemas.openxmlformats.org/wordprocessingml/2006/main" xmlns:w14="http://schemas.microsoft.com/office/word/2010/wordml" xmlns:w15="http://schemas.microsoft.com/office/word/2012/wordml" xmlns:wpg="http://schemas.microsoft.com/office/word/2010/wordprocessingGroup" xmlns:wpi="http://schemas.microsoft.com/office/word/2010/wordprocessingInk" xmlns:wne="http://schemas.microsoft.com/office/word/2006/wordml" xmlns:wps="http://schemas.microsoft.com/office/word/2010/wordprocessingShape" mc:Ignorable="w14 w15 wp14">
   <w:body>
     <w:p>
-      <w:r>
+      <w:pPr>
+        <w:rPr>
+          <w:b/>
+        </w:rPr>
+      </w:pPr>
+      <w:r>
+        <w:rPr>
+          <w:b/>
+        </w:rPr>
         <w:t>Indledning</w:t>
       </w:r>
     </w:p>
     <w:p>
+      <w:pPr>
+        <w:spacing w:line="276" w:lineRule="auto"/>
+      </w:pPr>
       <w:proofErr w:type="spellStart"/>
       <w:r>
-        <w:t>Robocup</w:t>
+        <w:t>RoboCup</w:t>
       </w:r>
       <w:proofErr w:type="spellEnd"/>
       <w:r>
-        <w:t xml:space="preserve"> projektet går ud på at </w:t>
+        <w:t>-</w:t>
+      </w:r>
+      <w:r>
+        <w:t xml:space="preserve">projektet går ud på at </w:t>
+      </w:r>
+      <w:r>
+        <w:t>kon</w:t>
+      </w:r>
+      <w:r>
+        <w:t>s</w:t>
+      </w:r>
+      <w:r>
+        <w:t>truere</w:t>
+      </w:r>
+      <w:r>
+        <w:t xml:space="preserve"> og programmere en robot, til at komme igennem en given bane. Banen har et pointsystem, som</w:t>
+      </w:r>
+      <w:r>
+        <w:t xml:space="preserve"> skalerer efter hvor hård hver enkelt forhindring er</w:t>
+      </w:r>
+      <w:r>
+        <w:t>. Point</w:t>
+      </w:r>
+      <w:r>
+        <w:t xml:space="preserve"> bliver givet, for alt</w:t>
+      </w:r>
+      <w:r>
+        <w:t>,</w:t>
+      </w:r>
+      <w:r>
+        <w:t xml:space="preserve"> fra at gennemføre</w:t>
+      </w:r>
+      <w:r>
+        <w:t xml:space="preserve"> en forhindring, spille musik, have et</w:t>
+      </w:r>
+      <w:r>
+        <w:t xml:space="preserve"> funktionelt</w:t>
+      </w:r>
+      <w:r>
+        <w:t xml:space="preserve"> og flot design</w:t>
+      </w:r>
+      <w:r>
+        <w:t>,</w:t>
+      </w:r>
+      <w:r>
+        <w:t xml:space="preserve"> til at komme hurtigst i mål. Til dette </w:t>
+      </w:r>
+      <w:r>
+        <w:t>projekt er der udleveret et LEGO</w:t>
+      </w:r>
+      <w:r>
+        <w:t xml:space="preserve"> Minds</w:t>
+      </w:r>
+      <w:r>
+        <w:t>torm sæ</w:t>
+      </w:r>
+      <w:r>
+        <w:t>t og et programmeringsprogram</w:t>
+      </w:r>
+      <w:r>
+        <w:t xml:space="preserve">, kaldet </w:t>
       </w:r>
       <w:proofErr w:type="spellStart"/>
       <w:r>
-        <w:t>kontruere</w:t>
+        <w:t>RobotC</w:t>
       </w:r>
       <w:proofErr w:type="spellEnd"/>
       <w:r>
-        <w:t xml:space="preserve"> og programmere en robot, til at komme igennem en given bane. Banen har et pointsystem, som to dommere står </w:t>
-      </w:r>
-      <w:r>
-        <w:t xml:space="preserve">for. Point får man, for alt fra at gennemfører en forhindring, spille musik, have et godt og flot design til at komme hurtigst i mål. Til dette projekt er der udleveret et Lego </w:t>
+        <w:t xml:space="preserve">. Inkluderet i LEGO Mindstorm sættet er CPU’en til robotten, samt motorer, sensorer og div LEGO byggeklodser. Målet for gruppen er </w:t>
+      </w:r>
+      <w:r>
+        <w:t xml:space="preserve">at </w:t>
+      </w:r>
+      <w:r>
+        <w:t>gennemføre banen</w:t>
+      </w:r>
+      <w:r>
+        <w:t xml:space="preserve"> og alt efter, hvilke forhindringer der viser sig mest lukrative mht. risiko/point, vil det blive forsøgt at klare disse</w:t>
+      </w:r>
+      <w:r>
+        <w:t xml:space="preserve">. </w:t>
+      </w:r>
+      <w:r>
+        <w:t xml:space="preserve">                                                              </w:t>
+      </w:r>
+      <w:r>
+        <w:t>Det</w:t>
+      </w:r>
+      <w:r>
+        <w:t>te gøres</w:t>
+      </w:r>
+      <w:r>
+        <w:t xml:space="preserve"> ved at analysere banen og </w:t>
+      </w:r>
+      <w:r>
+        <w:t xml:space="preserve">det </w:t>
+      </w:r>
+      <w:r>
+        <w:t xml:space="preserve">udleverede </w:t>
+      </w:r>
+      <w:r>
+        <w:t>mat</w:t>
+      </w:r>
+      <w:r>
+        <w:t>e</w:t>
+      </w:r>
+      <w:r>
+        <w:t>riale</w:t>
+      </w:r>
+      <w:r>
+        <w:t xml:space="preserve"> grundigt, for herefter at lægge</w:t>
+      </w:r>
+      <w:r>
+        <w:t xml:space="preserve"> den </w:t>
+      </w:r>
+      <w:r>
+        <w:t xml:space="preserve">bedst mulige </w:t>
+      </w:r>
+      <w:r>
+        <w:t>taktik</w:t>
+      </w:r>
+      <w:r>
+        <w:t xml:space="preserve"> for at vinde </w:t>
       </w:r>
       <w:proofErr w:type="spellStart"/>
       <w:r>
-        <w:t>Mindset</w:t>
+        <w:t>RoboC</w:t>
+      </w:r>
+      <w:r>
+        <w:t>up</w:t>
       </w:r>
       <w:proofErr w:type="spellEnd"/>
       <w:r>
-        <w:t xml:space="preserve"> og et programmeringsprogram. I Lego </w:t>
-      </w:r>
-      <w:proofErr w:type="spellStart"/>
-      <w:r>
-        <w:t>Mindsættet</w:t>
-      </w:r>
-      <w:proofErr w:type="spellEnd"/>
-      <w:r>
-        <w:t xml:space="preserve"> er der alt fra en cpu til legoklodser. Målet for gruppen at komme bedst muligt igennem banen, med mest mulige point. Det sker ved at analysere banen og </w:t>
-      </w:r>
-      <w:r>
-        <w:t xml:space="preserve">det </w:t>
-      </w:r>
-      <w:r>
-        <w:t xml:space="preserve">udleverede </w:t>
-      </w:r>
-      <w:proofErr w:type="spellStart"/>
-      <w:r>
-        <w:t>matriale</w:t>
-      </w:r>
-      <w:proofErr w:type="spellEnd"/>
-      <w:r>
-        <w:t xml:space="preserve"> grundigt. For herefter at lave den bedst mulige plan/taktik</w:t>
-      </w:r>
-      <w:r>
-        <w:t xml:space="preserve"> for at vinde </w:t>
-      </w:r>
-      <w:proofErr w:type="spellStart"/>
-      <w:r>
-        <w:t>robocup</w:t>
-      </w:r>
-      <w:proofErr w:type="spellEnd"/>
-      <w:r>
-        <w:t xml:space="preserve">! </w:t>
+        <w:t xml:space="preserve"> 2015</w:t>
+      </w:r>
+      <w:r>
+        <w:t>!</w:t>
+      </w:r>
+      <w:r>
+        <w:t xml:space="preserve"> </w:t>
+      </w:r>
+      <w:r>
+        <w:t xml:space="preserve"> </w:t>
       </w:r>
     </w:p>
     <w:p/>
     <w:p>
-      <w:r>
+      <w:pPr>
+        <w:rPr>
+          <w:b/>
+        </w:rPr>
+      </w:pPr>
+      <w:r>
+        <w:rPr>
+          <w:b/>
+        </w:rPr>
         <w:t>Prio</w:t>
       </w:r>
       <w:r>
+        <w:rPr>
+          <w:b/>
+        </w:rPr>
         <w:t>ri</w:t>
       </w:r>
       <w:r>
-        <w:t xml:space="preserve">tering af forhindringer: </w:t>
-      </w:r>
+        <w:rPr>
+          <w:b/>
+        </w:rPr>
+        <w:t xml:space="preserve">tering af </w:t>
+      </w:r>
+      <w:r>
+        <w:rPr>
+          <w:b/>
+        </w:rPr>
+        <w:t>rute</w:t>
+      </w:r>
+    </w:p>
+    <w:p>
+      <w:bookmarkStart w:id="0" w:name="_GoBack"/>
+      <w:bookmarkEnd w:id="0"/>
     </w:p>
     <w:p/>
+    <w:p/>
+    <w:p/>
     <w:p>
       <w:r>
         <w:t xml:space="preserve">At være den hurtigste er en af de lavere prioriteringer, da det handler ligeså meget om hvad konkurrenterne sigter efter. </w:t>
@@ -119,8 +246,6 @@
       <w:r>
         <w:t xml:space="preserve"> </w:t>
       </w:r>
-      <w:bookmarkStart w:id="0" w:name="_GoBack"/>
-      <w:bookmarkEnd w:id="0"/>
     </w:p>
     <w:sectPr>
       <w:pgSz w:w="11906" w:h="16838"/>
@@ -134,7 +259,7 @@
 
 <file path=word/numbering.xml><?xml version="1.0" encoding="utf-8"?>
 <w:numbering xmlns:wpc="http://schemas.microsoft.com/office/word/2010/wordprocessingCanvas" xmlns:mc="http://schemas.openxmlformats.org/markup-compatibility/2006" xmlns:o="urn:schemas-microsoft-com:office:office" xmlns:r="http://schemas.openxmlformats.org/officeDocument/2006/relationships" xmlns:m="http://schemas.openxmlformats.org/officeDocument/2006/math" xmlns:v="urn:schemas-microsoft-com:vml" xmlns:wp14="http://schemas.microsoft.com/office/word/2010/wordprocessingDrawing" xmlns:wp="http://schemas.openxmlformats.org/drawingml/2006/wordprocessingDrawing" xmlns:w10="urn:schemas-microsoft-com:office:word" xmlns:w="http://schemas.openxmlformats.org/wordprocessingml/2006/main" xmlns:w14="http://schemas.microsoft.com/office/word/2010/wordml" xmlns:w15="http://schemas.microsoft.com/office/word/2012/wordml" xmlns:wpg="http://schemas.microsoft.com/office/word/2010/wordprocessingGroup" xmlns:wpi="http://schemas.microsoft.com/office/word/2010/wordprocessingInk" xmlns:wne="http://schemas.microsoft.com/office/word/2006/wordml" xmlns:wps="http://schemas.microsoft.com/office/word/2010/wordprocessingShape" mc:Ignorable="w14 w15 wp14">
-  <w:abstractNum w:abstractNumId="0">
+  <w:abstractNum w:abstractNumId="0" w15:restartNumberingAfterBreak="0">
     <w:nsid w:val="5ABC1737"/>
     <w:multiLevelType w:val="hybridMultilevel"/>
     <w:tmpl w:val="8C8664D8"/>

</xml_diff>